<commit_message>
updated SSI and user document
</commit_message>
<xml_diff>
--- a/Assignment2/User_Manual.docx
+++ b/Assignment2/User_Manual.docx
@@ -522,18 +522,28 @@
         <w:spacing w:after="0"/>
       </w:pPr>
       <w:r>
-        <w:t>On opening, the window opens up like this:</w:t>
+        <w:t xml:space="preserve">On opening, the window </w:t>
+      </w:r>
+      <w:r>
+        <w:t>opens</w:t>
+      </w:r>
+      <w:r>
+        <w:t xml:space="preserve"> like this:</w:t>
       </w:r>
     </w:p>
     <w:p>
       <w:pPr>
+        <w:spacing w:after="120"/>
         <w:jc w:val="center"/>
       </w:pPr>
       <w:r>
+        <w:rPr>
+          <w:noProof/>
+        </w:rPr>
         <w:drawing>
-          <wp:inline distT="0" distB="0" distL="0" distR="0" wp14:anchorId="5996F63D" wp14:editId="6E7C633D">
-            <wp:extent cx="4579517" cy="2737766"/>
-            <wp:effectExtent l="0" t="0" r="0" b="5715"/>
+          <wp:inline distT="0" distB="0" distL="0" distR="0" wp14:anchorId="5996F63D" wp14:editId="6800A115">
+            <wp:extent cx="4201064" cy="2511516"/>
+            <wp:effectExtent l="0" t="0" r="9525" b="3175"/>
             <wp:docPr id="443135318" name="Picture 1"/>
             <wp:cNvGraphicFramePr>
               <a:graphicFrameLocks xmlns:a="http://schemas.openxmlformats.org/drawingml/2006/main" noChangeAspect="1"/>
@@ -554,7 +564,7 @@
                   <pic:spPr>
                     <a:xfrm>
                       <a:off x="0" y="0"/>
-                      <a:ext cx="4585915" cy="2741591"/>
+                      <a:ext cx="4215713" cy="2520274"/>
                     </a:xfrm>
                     <a:prstGeom prst="rect">
                       <a:avLst/>
@@ -568,11 +578,266 @@
       </w:r>
     </w:p>
     <w:p>
+      <w:pPr>
+        <w:spacing w:after="120"/>
+      </w:pPr>
       <w:r>
-        <w:t>To show the price distribution chart, the user needs to choose the suburb they are wanting to look, property type and room type from the relevant drop down menu.</w:t>
+        <w:t>To show the price distribution chart, the user needs to choose the suburb they are wanting to look</w:t>
+      </w:r>
+      <w:r>
+        <w:t xml:space="preserve"> at</w:t>
+      </w:r>
+      <w:r>
+        <w:t xml:space="preserve">, property type and room type from the relevant </w:t>
+      </w:r>
+      <w:proofErr w:type="gramStart"/>
+      <w:r>
+        <w:t>drop down</w:t>
+      </w:r>
+      <w:proofErr w:type="gramEnd"/>
+      <w:r>
+        <w:t xml:space="preserve"> menu.</w:t>
+      </w:r>
+      <w:r>
+        <w:t xml:space="preserve"> </w:t>
+      </w:r>
+      <w:r>
+        <w:t xml:space="preserve">All three must be selected to display results. </w:t>
+      </w:r>
+      <w:r>
+        <w:t>The user then</w:t>
+      </w:r>
+      <w:r>
+        <w:t xml:space="preserve"> must click the “Search” button to view the chart. </w:t>
       </w:r>
     </w:p>
-    <w:p/>
+    <w:p>
+      <w:pPr>
+        <w:spacing w:after="120"/>
+        <w:jc w:val="center"/>
+      </w:pPr>
+      <w:r>
+        <w:drawing>
+          <wp:inline distT="0" distB="0" distL="0" distR="0" wp14:anchorId="42A6A330" wp14:editId="63558FE7">
+            <wp:extent cx="1733909" cy="1461844"/>
+            <wp:effectExtent l="0" t="0" r="0" b="5080"/>
+            <wp:docPr id="474460770" name="Picture 1"/>
+            <wp:cNvGraphicFramePr>
+              <a:graphicFrameLocks xmlns:a="http://schemas.openxmlformats.org/drawingml/2006/main" noChangeAspect="1"/>
+            </wp:cNvGraphicFramePr>
+            <a:graphic xmlns:a="http://schemas.openxmlformats.org/drawingml/2006/main">
+              <a:graphicData uri="http://schemas.openxmlformats.org/drawingml/2006/picture">
+                <pic:pic xmlns:pic="http://schemas.openxmlformats.org/drawingml/2006/picture">
+                  <pic:nvPicPr>
+                    <pic:cNvPr id="474460770" name=""/>
+                    <pic:cNvPicPr/>
+                  </pic:nvPicPr>
+                  <pic:blipFill>
+                    <a:blip r:embed="rId7"/>
+                    <a:stretch>
+                      <a:fillRect/>
+                    </a:stretch>
+                  </pic:blipFill>
+                  <pic:spPr>
+                    <a:xfrm>
+                      <a:off x="0" y="0"/>
+                      <a:ext cx="1750893" cy="1476163"/>
+                    </a:xfrm>
+                    <a:prstGeom prst="rect">
+                      <a:avLst/>
+                    </a:prstGeom>
+                  </pic:spPr>
+                </pic:pic>
+              </a:graphicData>
+            </a:graphic>
+          </wp:inline>
+        </w:drawing>
+      </w:r>
+      <w:r>
+        <w:tab/>
+      </w:r>
+      <w:r>
+        <w:drawing>
+          <wp:inline distT="0" distB="0" distL="0" distR="0" wp14:anchorId="4F25D6E1" wp14:editId="578B9988">
+            <wp:extent cx="1182250" cy="1447652"/>
+            <wp:effectExtent l="0" t="0" r="0" b="635"/>
+            <wp:docPr id="915263703" name="Picture 1" descr="A screenshot of a computer&#10;&#10;Description automatically generated"/>
+            <wp:cNvGraphicFramePr>
+              <a:graphicFrameLocks xmlns:a="http://schemas.openxmlformats.org/drawingml/2006/main" noChangeAspect="1"/>
+            </wp:cNvGraphicFramePr>
+            <a:graphic xmlns:a="http://schemas.openxmlformats.org/drawingml/2006/main">
+              <a:graphicData uri="http://schemas.openxmlformats.org/drawingml/2006/picture">
+                <pic:pic xmlns:pic="http://schemas.openxmlformats.org/drawingml/2006/picture">
+                  <pic:nvPicPr>
+                    <pic:cNvPr id="915263703" name="Picture 1" descr="A screenshot of a computer&#10;&#10;Description automatically generated"/>
+                    <pic:cNvPicPr/>
+                  </pic:nvPicPr>
+                  <pic:blipFill>
+                    <a:blip r:embed="rId8"/>
+                    <a:stretch>
+                      <a:fillRect/>
+                    </a:stretch>
+                  </pic:blipFill>
+                  <pic:spPr>
+                    <a:xfrm>
+                      <a:off x="0" y="0"/>
+                      <a:ext cx="1199364" cy="1468608"/>
+                    </a:xfrm>
+                    <a:prstGeom prst="rect">
+                      <a:avLst/>
+                    </a:prstGeom>
+                  </pic:spPr>
+                </pic:pic>
+              </a:graphicData>
+            </a:graphic>
+          </wp:inline>
+        </w:drawing>
+      </w:r>
+      <w:r>
+        <w:t xml:space="preserve">   </w:t>
+      </w:r>
+      <w:r>
+        <w:drawing>
+          <wp:inline distT="0" distB="0" distL="0" distR="0" wp14:anchorId="7798A558" wp14:editId="1C2BCF6D">
+            <wp:extent cx="856081" cy="705689"/>
+            <wp:effectExtent l="0" t="0" r="1270" b="0"/>
+            <wp:docPr id="698043880" name="Picture 1" descr="A screenshot of a computer&#10;&#10;Description automatically generated"/>
+            <wp:cNvGraphicFramePr>
+              <a:graphicFrameLocks xmlns:a="http://schemas.openxmlformats.org/drawingml/2006/main" noChangeAspect="1"/>
+            </wp:cNvGraphicFramePr>
+            <a:graphic xmlns:a="http://schemas.openxmlformats.org/drawingml/2006/main">
+              <a:graphicData uri="http://schemas.openxmlformats.org/drawingml/2006/picture">
+                <pic:pic xmlns:pic="http://schemas.openxmlformats.org/drawingml/2006/picture">
+                  <pic:nvPicPr>
+                    <pic:cNvPr id="698043880" name="Picture 1" descr="A screenshot of a computer&#10;&#10;Description automatically generated"/>
+                    <pic:cNvPicPr/>
+                  </pic:nvPicPr>
+                  <pic:blipFill>
+                    <a:blip r:embed="rId9"/>
+                    <a:stretch>
+                      <a:fillRect/>
+                    </a:stretch>
+                  </pic:blipFill>
+                  <pic:spPr>
+                    <a:xfrm>
+                      <a:off x="0" y="0"/>
+                      <a:ext cx="870988" cy="717978"/>
+                    </a:xfrm>
+                    <a:prstGeom prst="rect">
+                      <a:avLst/>
+                    </a:prstGeom>
+                  </pic:spPr>
+                </pic:pic>
+              </a:graphicData>
+            </a:graphic>
+          </wp:inline>
+        </w:drawing>
+      </w:r>
+      <w:r>
+        <w:t xml:space="preserve">   </w:t>
+      </w:r>
+      <w:r>
+        <w:drawing>
+          <wp:inline distT="0" distB="0" distL="0" distR="0" wp14:anchorId="3A1A0C29" wp14:editId="14514382">
+            <wp:extent cx="1345721" cy="1078463"/>
+            <wp:effectExtent l="0" t="0" r="6985" b="7620"/>
+            <wp:docPr id="1161607532" name="Picture 1"/>
+            <wp:cNvGraphicFramePr>
+              <a:graphicFrameLocks xmlns:a="http://schemas.openxmlformats.org/drawingml/2006/main" noChangeAspect="1"/>
+            </wp:cNvGraphicFramePr>
+            <a:graphic xmlns:a="http://schemas.openxmlformats.org/drawingml/2006/main">
+              <a:graphicData uri="http://schemas.openxmlformats.org/drawingml/2006/picture">
+                <pic:pic xmlns:pic="http://schemas.openxmlformats.org/drawingml/2006/picture">
+                  <pic:nvPicPr>
+                    <pic:cNvPr id="1161607532" name=""/>
+                    <pic:cNvPicPr/>
+                  </pic:nvPicPr>
+                  <pic:blipFill>
+                    <a:blip r:embed="rId10"/>
+                    <a:stretch>
+                      <a:fillRect/>
+                    </a:stretch>
+                  </pic:blipFill>
+                  <pic:spPr>
+                    <a:xfrm>
+                      <a:off x="0" y="0"/>
+                      <a:ext cx="1364870" cy="1093809"/>
+                    </a:xfrm>
+                    <a:prstGeom prst="rect">
+                      <a:avLst/>
+                    </a:prstGeom>
+                  </pic:spPr>
+                </pic:pic>
+              </a:graphicData>
+            </a:graphic>
+          </wp:inline>
+        </w:drawing>
+      </w:r>
+    </w:p>
+    <w:p>
+      <w:pPr>
+        <w:spacing w:after="120"/>
+        <w:jc w:val="center"/>
+      </w:pPr>
+      <w:r>
+        <w:t>Once all three drop downs have been selected and the search button has been clicked, if there are listings that meet the criteria selected, they will be displayed on the graph</w:t>
+      </w:r>
+      <w:r>
+        <w:t>. If there are no listings that meet the selection criteria, the graph will be blank. The graph displays the number of listings (x-axis) and the price of each listing (y-axis).</w:t>
+      </w:r>
+    </w:p>
+    <w:p>
+      <w:pPr>
+        <w:spacing w:after="120"/>
+        <w:jc w:val="center"/>
+      </w:pPr>
+      <w:r>
+        <w:drawing>
+          <wp:inline distT="0" distB="0" distL="0" distR="0" wp14:anchorId="0C3DA51F" wp14:editId="4F59EDB9">
+            <wp:extent cx="4770408" cy="2856046"/>
+            <wp:effectExtent l="0" t="0" r="0" b="1905"/>
+            <wp:docPr id="1543249552" name="Picture 1" descr="A screenshot of a graph&#10;&#10;Description automatically generated"/>
+            <wp:cNvGraphicFramePr>
+              <a:graphicFrameLocks xmlns:a="http://schemas.openxmlformats.org/drawingml/2006/main" noChangeAspect="1"/>
+            </wp:cNvGraphicFramePr>
+            <a:graphic xmlns:a="http://schemas.openxmlformats.org/drawingml/2006/main">
+              <a:graphicData uri="http://schemas.openxmlformats.org/drawingml/2006/picture">
+                <pic:pic xmlns:pic="http://schemas.openxmlformats.org/drawingml/2006/picture">
+                  <pic:nvPicPr>
+                    <pic:cNvPr id="1543249552" name="Picture 1" descr="A screenshot of a graph&#10;&#10;Description automatically generated"/>
+                    <pic:cNvPicPr/>
+                  </pic:nvPicPr>
+                  <pic:blipFill>
+                    <a:blip r:embed="rId11"/>
+                    <a:stretch>
+                      <a:fillRect/>
+                    </a:stretch>
+                  </pic:blipFill>
+                  <pic:spPr>
+                    <a:xfrm>
+                      <a:off x="0" y="0"/>
+                      <a:ext cx="4797150" cy="2872057"/>
+                    </a:xfrm>
+                    <a:prstGeom prst="rect">
+                      <a:avLst/>
+                    </a:prstGeom>
+                  </pic:spPr>
+                </pic:pic>
+              </a:graphicData>
+            </a:graphic>
+          </wp:inline>
+        </w:drawing>
+      </w:r>
+    </w:p>
+    <w:p>
+      <w:pPr>
+        <w:spacing w:after="0"/>
+        <w:jc w:val="center"/>
+      </w:pPr>
+      <w:r>
+        <w:t xml:space="preserve">To change the graph, change any or all the filters, and click the “Search” button. </w:t>
+      </w:r>
+    </w:p>
     <w:p>
       <w:pPr>
         <w:pStyle w:val="Heading1"/>
@@ -583,6 +848,7 @@
       </w:pPr>
       <w:bookmarkStart w:id="2" w:name="_Toc146882490"/>
       <w:r>
+        <w:lastRenderedPageBreak/>
         <w:t>Keyword Analysis</w:t>
       </w:r>
       <w:bookmarkEnd w:id="2"/>
@@ -601,11 +867,172 @@
       </w:r>
       <w:bookmarkEnd w:id="3"/>
     </w:p>
-    <w:p/>
+    <w:p>
+      <w:pPr>
+        <w:spacing w:after="120"/>
+      </w:pPr>
+      <w:r>
+        <w:t>On opening, the window opens like this:</w:t>
+      </w:r>
+    </w:p>
+    <w:p>
+      <w:pPr>
+        <w:spacing w:after="120"/>
+        <w:jc w:val="center"/>
+      </w:pPr>
+      <w:r>
+        <w:drawing>
+          <wp:inline distT="0" distB="0" distL="0" distR="0" wp14:anchorId="7774FDAA" wp14:editId="180914C4">
+            <wp:extent cx="3510951" cy="3192085"/>
+            <wp:effectExtent l="0" t="0" r="0" b="8890"/>
+            <wp:docPr id="1455960649" name="Picture 1" descr="A screenshot of a computer&#10;&#10;Description automatically generated"/>
+            <wp:cNvGraphicFramePr>
+              <a:graphicFrameLocks xmlns:a="http://schemas.openxmlformats.org/drawingml/2006/main" noChangeAspect="1"/>
+            </wp:cNvGraphicFramePr>
+            <a:graphic xmlns:a="http://schemas.openxmlformats.org/drawingml/2006/main">
+              <a:graphicData uri="http://schemas.openxmlformats.org/drawingml/2006/picture">
+                <pic:pic xmlns:pic="http://schemas.openxmlformats.org/drawingml/2006/picture">
+                  <pic:nvPicPr>
+                    <pic:cNvPr id="1455960649" name="Picture 1" descr="A screenshot of a computer&#10;&#10;Description automatically generated"/>
+                    <pic:cNvPicPr/>
+                  </pic:nvPicPr>
+                  <pic:blipFill>
+                    <a:blip r:embed="rId12"/>
+                    <a:stretch>
+                      <a:fillRect/>
+                    </a:stretch>
+                  </pic:blipFill>
+                  <pic:spPr>
+                    <a:xfrm>
+                      <a:off x="0" y="0"/>
+                      <a:ext cx="3530423" cy="3209788"/>
+                    </a:xfrm>
+                    <a:prstGeom prst="rect">
+                      <a:avLst/>
+                    </a:prstGeom>
+                  </pic:spPr>
+                </pic:pic>
+              </a:graphicData>
+            </a:graphic>
+          </wp:inline>
+        </w:drawing>
+      </w:r>
+    </w:p>
+    <w:p>
+      <w:pPr>
+        <w:spacing w:after="120"/>
+      </w:pPr>
+      <w:r>
+        <w:t xml:space="preserve">To display the data, the user must select the </w:t>
+      </w:r>
+      <w:r>
+        <w:t>property type and room type</w:t>
+      </w:r>
+      <w:r>
+        <w:t xml:space="preserve"> of their choice</w:t>
+      </w:r>
+      <w:r>
+        <w:t xml:space="preserve"> from the relevant dropdown menu</w:t>
+      </w:r>
+      <w:r>
+        <w:t xml:space="preserve">. Both fields must be selected to display the data. Once selected, click the search button and the data will appear. </w:t>
+      </w:r>
+    </w:p>
+    <w:p>
+      <w:pPr>
+        <w:spacing w:after="120"/>
+        <w:jc w:val="center"/>
+      </w:pPr>
+      <w:r>
+        <w:drawing>
+          <wp:inline distT="0" distB="0" distL="0" distR="0" wp14:anchorId="229D35E4" wp14:editId="5941B7FE">
+            <wp:extent cx="3528203" cy="3214355"/>
+            <wp:effectExtent l="0" t="0" r="0" b="5715"/>
+            <wp:docPr id="1124581358" name="Picture 1"/>
+            <wp:cNvGraphicFramePr>
+              <a:graphicFrameLocks xmlns:a="http://schemas.openxmlformats.org/drawingml/2006/main" noChangeAspect="1"/>
+            </wp:cNvGraphicFramePr>
+            <a:graphic xmlns:a="http://schemas.openxmlformats.org/drawingml/2006/main">
+              <a:graphicData uri="http://schemas.openxmlformats.org/drawingml/2006/picture">
+                <pic:pic xmlns:pic="http://schemas.openxmlformats.org/drawingml/2006/picture">
+                  <pic:nvPicPr>
+                    <pic:cNvPr id="1124581358" name=""/>
+                    <pic:cNvPicPr/>
+                  </pic:nvPicPr>
+                  <pic:blipFill>
+                    <a:blip r:embed="rId13"/>
+                    <a:stretch>
+                      <a:fillRect/>
+                    </a:stretch>
+                  </pic:blipFill>
+                  <pic:spPr>
+                    <a:xfrm>
+                      <a:off x="0" y="0"/>
+                      <a:ext cx="3548220" cy="3232592"/>
+                    </a:xfrm>
+                    <a:prstGeom prst="rect">
+                      <a:avLst/>
+                    </a:prstGeom>
+                  </pic:spPr>
+                </pic:pic>
+              </a:graphicData>
+            </a:graphic>
+          </wp:inline>
+        </w:drawing>
+      </w:r>
+    </w:p>
+    <w:p>
+      <w:pPr>
+        <w:spacing w:after="120"/>
+        <w:jc w:val="center"/>
+      </w:pPr>
+      <w:r>
+        <w:t>Both datasets list suburbs matching user-entered selection criteria. The left dataset shows average listing prices for the specified property and room types, while the right dataset displays average ratings for the same property and room types in those suburbs.</w:t>
+      </w:r>
+      <w:r>
+        <w:t xml:space="preserve"> </w:t>
+      </w:r>
+      <w:r>
+        <w:t xml:space="preserve">To change the </w:t>
+      </w:r>
+      <w:r>
+        <w:t>data display</w:t>
+      </w:r>
+      <w:r>
+        <w:t xml:space="preserve">, </w:t>
+      </w:r>
+      <w:r>
+        <w:t xml:space="preserve">the user can </w:t>
+      </w:r>
+      <w:r>
+        <w:t xml:space="preserve">change </w:t>
+      </w:r>
+      <w:r>
+        <w:t>one</w:t>
+      </w:r>
+      <w:r>
+        <w:t xml:space="preserve"> or </w:t>
+      </w:r>
+      <w:r>
+        <w:t>both</w:t>
+      </w:r>
+      <w:r>
+        <w:t xml:space="preserve"> filters</w:t>
+      </w:r>
+      <w:r>
+        <w:t xml:space="preserve">, and click the “Search” button. </w:t>
+      </w:r>
+    </w:p>
+    <w:p>
+      <w:pPr>
+        <w:spacing w:after="120"/>
+        <w:jc w:val="center"/>
+      </w:pPr>
+    </w:p>
     <w:sectPr>
       <w:type w:val="continuous"/>
       <w:pgSz w:w="11906" w:h="16838"/>
-      <w:pgMar w:top="1440" w:right="1440" w:bottom="1440" w:left="1440" w:header="708" w:footer="708" w:gutter="0"/>
+      <w:pgMar w:top="720" w:right="720" w:bottom="720" w:left="720" w:header="708" w:footer="708" w:gutter="0"/>
       <w:cols w:space="708"/>
       <w:docGrid w:linePitch="360"/>
     </w:sectPr>
@@ -5346,7 +5773,7 @@
   <w:style w:type="paragraph" w:default="1" w:styleId="Normal">
     <w:name w:val="Normal"/>
     <w:qFormat/>
-    <w:rsid w:val="00926CFD"/>
+    <w:rsid w:val="00BF18FE"/>
   </w:style>
   <w:style w:type="paragraph" w:styleId="Heading1">
     <w:name w:val="heading 1"/>

</xml_diff>

<commit_message>
added the main and keyword functions to the user manual
</commit_message>
<xml_diff>
--- a/Assignment2/User_Manual.docx
+++ b/Assignment2/User_Manual.docx
@@ -278,7 +278,7 @@
                 <w:noProof/>
                 <w:webHidden/>
               </w:rPr>
-              <w:t>3</w:t>
+              <w:t>5</w:t>
             </w:r>
             <w:r>
               <w:rPr>
@@ -366,7 +366,7 @@
                 <w:noProof/>
                 <w:webHidden/>
               </w:rPr>
-              <w:t>3</w:t>
+              <w:t>6</w:t>
             </w:r>
             <w:r>
               <w:rPr>
@@ -454,7 +454,7 @@
                 <w:noProof/>
                 <w:webHidden/>
               </w:rPr>
-              <w:t>3</w:t>
+              <w:t>7</w:t>
             </w:r>
             <w:r>
               <w:rPr>
@@ -501,6 +501,387 @@
       <w:bookmarkEnd w:id="0"/>
     </w:p>
     <w:p>
+      <w:r>
+        <w:t>Running the program opens a window that looks like this, with 2 separate search functions and 3 buttons on the button to access the Price distribution chart in section 2, Keyword analysis in section 3 and the suburb specific information in section 4.</w:t>
+      </w:r>
+    </w:p>
+    <w:p>
+      <w:r>
+        <w:rPr>
+          <w:noProof/>
+        </w:rPr>
+        <w:drawing>
+          <wp:inline distT="0" distB="0" distL="0" distR="0" wp14:anchorId="6C512F99" wp14:editId="5E87310E">
+            <wp:extent cx="6645910" cy="3671570"/>
+            <wp:effectExtent l="0" t="0" r="2540" b="5080"/>
+            <wp:docPr id="1023336771" name="Picture 5"/>
+            <wp:cNvGraphicFramePr>
+              <a:graphicFrameLocks xmlns:a="http://schemas.openxmlformats.org/drawingml/2006/main" noChangeAspect="1"/>
+            </wp:cNvGraphicFramePr>
+            <a:graphic xmlns:a="http://schemas.openxmlformats.org/drawingml/2006/main">
+              <a:graphicData uri="http://schemas.openxmlformats.org/drawingml/2006/picture">
+                <pic:pic xmlns:pic="http://schemas.openxmlformats.org/drawingml/2006/picture">
+                  <pic:nvPicPr>
+                    <pic:cNvPr id="0" name="Picture 9"/>
+                    <pic:cNvPicPr>
+                      <a:picLocks noChangeAspect="1" noChangeArrowheads="1"/>
+                    </pic:cNvPicPr>
+                  </pic:nvPicPr>
+                  <pic:blipFill>
+                    <a:blip r:embed="rId6">
+                      <a:extLst>
+                        <a:ext uri="{28A0092B-C50C-407E-A947-70E740481C1C}">
+                          <a14:useLocalDpi xmlns:a14="http://schemas.microsoft.com/office/drawing/2010/main" val="0"/>
+                        </a:ext>
+                      </a:extLst>
+                    </a:blip>
+                    <a:srcRect/>
+                    <a:stretch>
+                      <a:fillRect/>
+                    </a:stretch>
+                  </pic:blipFill>
+                  <pic:spPr bwMode="auto">
+                    <a:xfrm>
+                      <a:off x="0" y="0"/>
+                      <a:ext cx="6645910" cy="3671570"/>
+                    </a:xfrm>
+                    <a:prstGeom prst="rect">
+                      <a:avLst/>
+                    </a:prstGeom>
+                    <a:noFill/>
+                    <a:ln>
+                      <a:noFill/>
+                    </a:ln>
+                  </pic:spPr>
+                </pic:pic>
+              </a:graphicData>
+            </a:graphic>
+          </wp:inline>
+        </w:drawing>
+      </w:r>
+    </w:p>
+    <w:p>
+      <w:r>
+        <w:t>To search for an available Airbnb the user must input the suburb they want to stay followed by the dates of the stay and press search. The below is displaying all available places within Manly from the 5</w:t>
+      </w:r>
+      <w:r>
+        <w:rPr>
+          <w:vertAlign w:val="superscript"/>
+        </w:rPr>
+        <w:t xml:space="preserve">th </w:t>
+      </w:r>
+      <w:r>
+        <w:t>of October 2019 to the 12</w:t>
+      </w:r>
+      <w:r>
+        <w:rPr>
+          <w:vertAlign w:val="superscript"/>
+        </w:rPr>
+        <w:t>th</w:t>
+      </w:r>
+      <w:r>
+        <w:t xml:space="preserve"> of October 2019.</w:t>
+      </w:r>
+    </w:p>
+    <w:p>
+      <w:r>
+        <w:rPr>
+          <w:noProof/>
+        </w:rPr>
+        <w:drawing>
+          <wp:inline distT="0" distB="0" distL="0" distR="0" wp14:anchorId="69BB2ABD" wp14:editId="27FD24F7">
+            <wp:extent cx="6000750" cy="723900"/>
+            <wp:effectExtent l="0" t="0" r="0" b="0"/>
+            <wp:docPr id="159291167" name="Picture 6" descr="A close up of a text&#10;&#10;Description automatically generated"/>
+            <wp:cNvGraphicFramePr>
+              <a:graphicFrameLocks xmlns:a="http://schemas.openxmlformats.org/drawingml/2006/main" noChangeAspect="1"/>
+            </wp:cNvGraphicFramePr>
+            <a:graphic xmlns:a="http://schemas.openxmlformats.org/drawingml/2006/main">
+              <a:graphicData uri="http://schemas.openxmlformats.org/drawingml/2006/picture">
+                <pic:pic xmlns:pic="http://schemas.openxmlformats.org/drawingml/2006/picture">
+                  <pic:nvPicPr>
+                    <pic:cNvPr id="159291167" name="Picture 6" descr="A close up of a text&#10;&#10;Description automatically generated"/>
+                    <pic:cNvPicPr>
+                      <a:picLocks noChangeAspect="1" noChangeArrowheads="1"/>
+                    </pic:cNvPicPr>
+                  </pic:nvPicPr>
+                  <pic:blipFill>
+                    <a:blip r:embed="rId7">
+                      <a:extLst>
+                        <a:ext uri="{28A0092B-C50C-407E-A947-70E740481C1C}">
+                          <a14:useLocalDpi xmlns:a14="http://schemas.microsoft.com/office/drawing/2010/main" val="0"/>
+                        </a:ext>
+                      </a:extLst>
+                    </a:blip>
+                    <a:srcRect/>
+                    <a:stretch>
+                      <a:fillRect/>
+                    </a:stretch>
+                  </pic:blipFill>
+                  <pic:spPr bwMode="auto">
+                    <a:xfrm>
+                      <a:off x="0" y="0"/>
+                      <a:ext cx="6000750" cy="723900"/>
+                    </a:xfrm>
+                    <a:prstGeom prst="rect">
+                      <a:avLst/>
+                    </a:prstGeom>
+                    <a:noFill/>
+                    <a:ln>
+                      <a:noFill/>
+                    </a:ln>
+                  </pic:spPr>
+                </pic:pic>
+              </a:graphicData>
+            </a:graphic>
+          </wp:inline>
+        </w:drawing>
+      </w:r>
+    </w:p>
+    <w:p>
+      <w:r>
+        <w:rPr>
+          <w:noProof/>
+        </w:rPr>
+        <w:drawing>
+          <wp:inline distT="0" distB="0" distL="0" distR="0" wp14:anchorId="3FF81A1C" wp14:editId="2B3CF06A">
+            <wp:extent cx="5555092" cy="3143250"/>
+            <wp:effectExtent l="0" t="0" r="7620" b="0"/>
+            <wp:docPr id="915636793" name="Picture 10"/>
+            <wp:cNvGraphicFramePr>
+              <a:graphicFrameLocks xmlns:a="http://schemas.openxmlformats.org/drawingml/2006/main" noChangeAspect="1"/>
+            </wp:cNvGraphicFramePr>
+            <a:graphic xmlns:a="http://schemas.openxmlformats.org/drawingml/2006/main">
+              <a:graphicData uri="http://schemas.openxmlformats.org/drawingml/2006/picture">
+                <pic:pic xmlns:pic="http://schemas.openxmlformats.org/drawingml/2006/picture">
+                  <pic:nvPicPr>
+                    <pic:cNvPr id="0" name="Picture 19"/>
+                    <pic:cNvPicPr>
+                      <a:picLocks noChangeAspect="1" noChangeArrowheads="1"/>
+                    </pic:cNvPicPr>
+                  </pic:nvPicPr>
+                  <pic:blipFill>
+                    <a:blip r:embed="rId8">
+                      <a:extLst>
+                        <a:ext uri="{28A0092B-C50C-407E-A947-70E740481C1C}">
+                          <a14:useLocalDpi xmlns:a14="http://schemas.microsoft.com/office/drawing/2010/main" val="0"/>
+                        </a:ext>
+                      </a:extLst>
+                    </a:blip>
+                    <a:srcRect/>
+                    <a:stretch>
+                      <a:fillRect/>
+                    </a:stretch>
+                  </pic:blipFill>
+                  <pic:spPr bwMode="auto">
+                    <a:xfrm>
+                      <a:off x="0" y="0"/>
+                      <a:ext cx="5569519" cy="3151413"/>
+                    </a:xfrm>
+                    <a:prstGeom prst="rect">
+                      <a:avLst/>
+                    </a:prstGeom>
+                    <a:noFill/>
+                    <a:ln>
+                      <a:noFill/>
+                    </a:ln>
+                  </pic:spPr>
+                </pic:pic>
+              </a:graphicData>
+            </a:graphic>
+          </wp:inline>
+        </w:drawing>
+      </w:r>
+    </w:p>
+    <w:p>
+      <w:r>
+        <w:lastRenderedPageBreak/>
+        <w:t>This search can then be refined by filling in a minimum or maximum or both for the price range, clicking the minimum rating and selecting the property and room type</w:t>
+      </w:r>
+      <w:r>
+        <w:t>.</w:t>
+      </w:r>
+      <w:r>
+        <w:t xml:space="preserve"> </w:t>
+      </w:r>
+      <w:r>
+        <w:t>Zero</w:t>
+      </w:r>
+      <w:r>
+        <w:t xml:space="preserve"> or more filters can be selected for the program to run. The price range must be a numeric value to work.</w:t>
+      </w:r>
+    </w:p>
+    <w:p>
+      <w:r>
+        <w:rPr>
+          <w:noProof/>
+        </w:rPr>
+        <w:drawing>
+          <wp:inline distT="0" distB="0" distL="0" distR="0" wp14:anchorId="0BD35B75" wp14:editId="59272A20">
+            <wp:extent cx="3248025" cy="3120963"/>
+            <wp:effectExtent l="0" t="0" r="0" b="3810"/>
+            <wp:docPr id="1989677101" name="Picture 7" descr="A screenshot of a computer&#10;&#10;Description automatically generated"/>
+            <wp:cNvGraphicFramePr>
+              <a:graphicFrameLocks xmlns:a="http://schemas.openxmlformats.org/drawingml/2006/main" noChangeAspect="1"/>
+            </wp:cNvGraphicFramePr>
+            <a:graphic xmlns:a="http://schemas.openxmlformats.org/drawingml/2006/main">
+              <a:graphicData uri="http://schemas.openxmlformats.org/drawingml/2006/picture">
+                <pic:pic xmlns:pic="http://schemas.openxmlformats.org/drawingml/2006/picture">
+                  <pic:nvPicPr>
+                    <pic:cNvPr id="1989677101" name="Picture 7" descr="A screenshot of a computer&#10;&#10;Description automatically generated"/>
+                    <pic:cNvPicPr>
+                      <a:picLocks noChangeAspect="1" noChangeArrowheads="1"/>
+                    </pic:cNvPicPr>
+                  </pic:nvPicPr>
+                  <pic:blipFill>
+                    <a:blip r:embed="rId9">
+                      <a:extLst>
+                        <a:ext uri="{28A0092B-C50C-407E-A947-70E740481C1C}">
+                          <a14:useLocalDpi xmlns:a14="http://schemas.microsoft.com/office/drawing/2010/main" val="0"/>
+                        </a:ext>
+                      </a:extLst>
+                    </a:blip>
+                    <a:srcRect/>
+                    <a:stretch>
+                      <a:fillRect/>
+                    </a:stretch>
+                  </pic:blipFill>
+                  <pic:spPr bwMode="auto">
+                    <a:xfrm>
+                      <a:off x="0" y="0"/>
+                      <a:ext cx="3251722" cy="3124516"/>
+                    </a:xfrm>
+                    <a:prstGeom prst="rect">
+                      <a:avLst/>
+                    </a:prstGeom>
+                    <a:noFill/>
+                    <a:ln>
+                      <a:noFill/>
+                    </a:ln>
+                  </pic:spPr>
+                </pic:pic>
+              </a:graphicData>
+            </a:graphic>
+          </wp:inline>
+        </w:drawing>
+      </w:r>
+    </w:p>
+    <w:p>
+      <w:r>
+        <w:rPr>
+          <w:noProof/>
+        </w:rPr>
+        <w:drawing>
+          <wp:inline distT="0" distB="0" distL="0" distR="0" wp14:anchorId="654939CE" wp14:editId="25E999AC">
+            <wp:extent cx="6048375" cy="1323975"/>
+            <wp:effectExtent l="0" t="0" r="9525" b="9525"/>
+            <wp:docPr id="692521654" name="Picture 9" descr="A screenshot of a computer error&#10;&#10;Description automatically generated"/>
+            <wp:cNvGraphicFramePr>
+              <a:graphicFrameLocks xmlns:a="http://schemas.openxmlformats.org/drawingml/2006/main" noChangeAspect="1"/>
+            </wp:cNvGraphicFramePr>
+            <a:graphic xmlns:a="http://schemas.openxmlformats.org/drawingml/2006/main">
+              <a:graphicData uri="http://schemas.openxmlformats.org/drawingml/2006/picture">
+                <pic:pic xmlns:pic="http://schemas.openxmlformats.org/drawingml/2006/picture">
+                  <pic:nvPicPr>
+                    <pic:cNvPr id="692521654" name="Picture 9" descr="A screenshot of a computer error&#10;&#10;Description automatically generated"/>
+                    <pic:cNvPicPr>
+                      <a:picLocks noChangeAspect="1" noChangeArrowheads="1"/>
+                    </pic:cNvPicPr>
+                  </pic:nvPicPr>
+                  <pic:blipFill>
+                    <a:blip r:embed="rId10">
+                      <a:extLst>
+                        <a:ext uri="{28A0092B-C50C-407E-A947-70E740481C1C}">
+                          <a14:useLocalDpi xmlns:a14="http://schemas.microsoft.com/office/drawing/2010/main" val="0"/>
+                        </a:ext>
+                      </a:extLst>
+                    </a:blip>
+                    <a:srcRect/>
+                    <a:stretch>
+                      <a:fillRect/>
+                    </a:stretch>
+                  </pic:blipFill>
+                  <pic:spPr bwMode="auto">
+                    <a:xfrm>
+                      <a:off x="0" y="0"/>
+                      <a:ext cx="6048375" cy="1323975"/>
+                    </a:xfrm>
+                    <a:prstGeom prst="rect">
+                      <a:avLst/>
+                    </a:prstGeom>
+                    <a:noFill/>
+                    <a:ln>
+                      <a:noFill/>
+                    </a:ln>
+                  </pic:spPr>
+                </pic:pic>
+              </a:graphicData>
+            </a:graphic>
+          </wp:inline>
+        </w:drawing>
+      </w:r>
+    </w:p>
+    <w:p>
+      <w:r>
+        <w:t>Once the selections have been made click apply to show the results with the new filters added.</w:t>
+      </w:r>
+    </w:p>
+    <w:p>
+      <w:r>
+        <w:rPr>
+          <w:noProof/>
+        </w:rPr>
+        <w:drawing>
+          <wp:inline distT="0" distB="0" distL="0" distR="0" wp14:anchorId="2CBA1BBB" wp14:editId="35887FE2">
+            <wp:extent cx="6645910" cy="3585845"/>
+            <wp:effectExtent l="0" t="0" r="2540" b="0"/>
+            <wp:docPr id="83751888" name="Picture 8" descr="A screenshot of a computer&#10;&#10;Description automatically generated"/>
+            <wp:cNvGraphicFramePr>
+              <a:graphicFrameLocks xmlns:a="http://schemas.openxmlformats.org/drawingml/2006/main" noChangeAspect="1"/>
+            </wp:cNvGraphicFramePr>
+            <a:graphic xmlns:a="http://schemas.openxmlformats.org/drawingml/2006/main">
+              <a:graphicData uri="http://schemas.openxmlformats.org/drawingml/2006/picture">
+                <pic:pic xmlns:pic="http://schemas.openxmlformats.org/drawingml/2006/picture">
+                  <pic:nvPicPr>
+                    <pic:cNvPr id="83751888" name="Picture 8" descr="A screenshot of a computer&#10;&#10;Description automatically generated"/>
+                    <pic:cNvPicPr>
+                      <a:picLocks noChangeAspect="1" noChangeArrowheads="1"/>
+                    </pic:cNvPicPr>
+                  </pic:nvPicPr>
+                  <pic:blipFill>
+                    <a:blip r:embed="rId11">
+                      <a:extLst>
+                        <a:ext uri="{28A0092B-C50C-407E-A947-70E740481C1C}">
+                          <a14:useLocalDpi xmlns:a14="http://schemas.microsoft.com/office/drawing/2010/main" val="0"/>
+                        </a:ext>
+                      </a:extLst>
+                    </a:blip>
+                    <a:srcRect/>
+                    <a:stretch>
+                      <a:fillRect/>
+                    </a:stretch>
+                  </pic:blipFill>
+                  <pic:spPr bwMode="auto">
+                    <a:xfrm>
+                      <a:off x="0" y="0"/>
+                      <a:ext cx="6645910" cy="3585845"/>
+                    </a:xfrm>
+                    <a:prstGeom prst="rect">
+                      <a:avLst/>
+                    </a:prstGeom>
+                    <a:noFill/>
+                    <a:ln>
+                      <a:noFill/>
+                    </a:ln>
+                  </pic:spPr>
+                </pic:pic>
+              </a:graphicData>
+            </a:graphic>
+          </wp:inline>
+        </w:drawing>
+      </w:r>
+    </w:p>
+    <w:p>
       <w:pPr>
         <w:pStyle w:val="Heading1"/>
         <w:numPr>
@@ -510,6 +891,7 @@
       </w:pPr>
       <w:bookmarkStart w:id="1" w:name="_Toc146882489"/>
       <w:r>
+        <w:lastRenderedPageBreak/>
         <w:t>Price Distribution Chart</w:t>
       </w:r>
       <w:bookmarkEnd w:id="1"/>
@@ -556,7 +938,7 @@
                     <pic:cNvPicPr/>
                   </pic:nvPicPr>
                   <pic:blipFill>
-                    <a:blip r:embed="rId6"/>
+                    <a:blip r:embed="rId12"/>
                     <a:stretch>
                       <a:fillRect/>
                     </a:stretch>
@@ -617,6 +999,9 @@
         <w:jc w:val="center"/>
       </w:pPr>
       <w:r>
+        <w:rPr>
+          <w:noProof/>
+        </w:rPr>
         <w:drawing>
           <wp:inline distT="0" distB="0" distL="0" distR="0" wp14:anchorId="42A6A330" wp14:editId="63558FE7">
             <wp:extent cx="1733909" cy="1461844"/>
@@ -633,7 +1018,7 @@
                     <pic:cNvPicPr/>
                   </pic:nvPicPr>
                   <pic:blipFill>
-                    <a:blip r:embed="rId7"/>
+                    <a:blip r:embed="rId13"/>
                     <a:stretch>
                       <a:fillRect/>
                     </a:stretch>
@@ -657,6 +1042,9 @@
         <w:tab/>
       </w:r>
       <w:r>
+        <w:rPr>
+          <w:noProof/>
+        </w:rPr>
         <w:drawing>
           <wp:inline distT="0" distB="0" distL="0" distR="0" wp14:anchorId="4F25D6E1" wp14:editId="578B9988">
             <wp:extent cx="1182250" cy="1447652"/>
@@ -673,7 +1061,7 @@
                     <pic:cNvPicPr/>
                   </pic:nvPicPr>
                   <pic:blipFill>
-                    <a:blip r:embed="rId8"/>
+                    <a:blip r:embed="rId14"/>
                     <a:stretch>
                       <a:fillRect/>
                     </a:stretch>
@@ -697,6 +1085,9 @@
         <w:t xml:space="preserve">   </w:t>
       </w:r>
       <w:r>
+        <w:rPr>
+          <w:noProof/>
+        </w:rPr>
         <w:drawing>
           <wp:inline distT="0" distB="0" distL="0" distR="0" wp14:anchorId="7798A558" wp14:editId="1C2BCF6D">
             <wp:extent cx="856081" cy="705689"/>
@@ -713,7 +1104,7 @@
                     <pic:cNvPicPr/>
                   </pic:nvPicPr>
                   <pic:blipFill>
-                    <a:blip r:embed="rId9"/>
+                    <a:blip r:embed="rId15"/>
                     <a:stretch>
                       <a:fillRect/>
                     </a:stretch>
@@ -737,6 +1128,9 @@
         <w:t xml:space="preserve">   </w:t>
       </w:r>
       <w:r>
+        <w:rPr>
+          <w:noProof/>
+        </w:rPr>
         <w:drawing>
           <wp:inline distT="0" distB="0" distL="0" distR="0" wp14:anchorId="3A1A0C29" wp14:editId="14514382">
             <wp:extent cx="1345721" cy="1078463"/>
@@ -753,7 +1147,7 @@
                     <pic:cNvPicPr/>
                   </pic:nvPicPr>
                   <pic:blipFill>
-                    <a:blip r:embed="rId10"/>
+                    <a:blip r:embed="rId16"/>
                     <a:stretch>
                       <a:fillRect/>
                     </a:stretch>
@@ -792,6 +1186,9 @@
         <w:jc w:val="center"/>
       </w:pPr>
       <w:r>
+        <w:rPr>
+          <w:noProof/>
+        </w:rPr>
         <w:drawing>
           <wp:inline distT="0" distB="0" distL="0" distR="0" wp14:anchorId="0C3DA51F" wp14:editId="4F59EDB9">
             <wp:extent cx="4770408" cy="2856046"/>
@@ -808,7 +1205,7 @@
                     <pic:cNvPicPr/>
                   </pic:nvPicPr>
                   <pic:blipFill>
-                    <a:blip r:embed="rId11"/>
+                    <a:blip r:embed="rId17"/>
                     <a:stretch>
                       <a:fillRect/>
                     </a:stretch>
@@ -853,6 +1250,206 @@
       </w:r>
       <w:bookmarkEnd w:id="2"/>
     </w:p>
+    <w:p/>
+    <w:p>
+      <w:pPr>
+        <w:rPr>
+          <w:noProof/>
+        </w:rPr>
+      </w:pPr>
+      <w:r>
+        <w:rPr>
+          <w:noProof/>
+        </w:rPr>
+        <w:t>Upon openingthe keyword search function the window will look like this.</w:t>
+      </w:r>
+    </w:p>
+    <w:p>
+      <w:r>
+        <w:rPr>
+          <w:noProof/>
+        </w:rPr>
+        <w:drawing>
+          <wp:inline distT="0" distB="0" distL="0" distR="0" wp14:anchorId="0B40E36C" wp14:editId="4722BBF2">
+            <wp:extent cx="6645910" cy="2051050"/>
+            <wp:effectExtent l="0" t="0" r="2540" b="6350"/>
+            <wp:docPr id="729775859" name="Picture 2" descr="A screenshot of a computer&#10;&#10;Description automatically generated"/>
+            <wp:cNvGraphicFramePr>
+              <a:graphicFrameLocks xmlns:a="http://schemas.openxmlformats.org/drawingml/2006/main" noChangeAspect="1"/>
+            </wp:cNvGraphicFramePr>
+            <a:graphic xmlns:a="http://schemas.openxmlformats.org/drawingml/2006/main">
+              <a:graphicData uri="http://schemas.openxmlformats.org/drawingml/2006/picture">
+                <pic:pic xmlns:pic="http://schemas.openxmlformats.org/drawingml/2006/picture">
+                  <pic:nvPicPr>
+                    <pic:cNvPr id="729775859" name="Picture 2" descr="A screenshot of a computer&#10;&#10;Description automatically generated"/>
+                    <pic:cNvPicPr>
+                      <a:picLocks noChangeAspect="1" noChangeArrowheads="1"/>
+                    </pic:cNvPicPr>
+                  </pic:nvPicPr>
+                  <pic:blipFill rotWithShape="1">
+                    <a:blip r:embed="rId18">
+                      <a:extLst>
+                        <a:ext uri="{28A0092B-C50C-407E-A947-70E740481C1C}">
+                          <a14:useLocalDpi xmlns:a14="http://schemas.microsoft.com/office/drawing/2010/main" val="0"/>
+                        </a:ext>
+                      </a:extLst>
+                    </a:blip>
+                    <a:srcRect t="2269"/>
+                    <a:stretch/>
+                  </pic:blipFill>
+                  <pic:spPr bwMode="auto">
+                    <a:xfrm>
+                      <a:off x="0" y="0"/>
+                      <a:ext cx="6645910" cy="2051050"/>
+                    </a:xfrm>
+                    <a:prstGeom prst="rect">
+                      <a:avLst/>
+                    </a:prstGeom>
+                    <a:noFill/>
+                    <a:ln>
+                      <a:noFill/>
+                    </a:ln>
+                    <a:extLst>
+                      <a:ext uri="{53640926-AAD7-44D8-BBD7-CCE9431645EC}">
+                        <a14:shadowObscured xmlns:a14="http://schemas.microsoft.com/office/drawing/2010/main"/>
+                      </a:ext>
+                    </a:extLst>
+                  </pic:spPr>
+                </pic:pic>
+              </a:graphicData>
+            </a:graphic>
+          </wp:inline>
+        </w:drawing>
+      </w:r>
+    </w:p>
+    <w:p>
+      <w:r>
+        <w:t xml:space="preserve">To search the reviews the user must select zero to five of the tick boxes marked cleanliness, pool, </w:t>
+      </w:r>
+      <w:proofErr w:type="spellStart"/>
+      <w:r>
+        <w:t>wifi</w:t>
+      </w:r>
+      <w:proofErr w:type="spellEnd"/>
+      <w:r>
+        <w:t>, parking and air conditioning to refine the reviews relating to those keywords.</w:t>
+      </w:r>
+    </w:p>
+    <w:p>
+      <w:r>
+        <w:rPr>
+          <w:noProof/>
+        </w:rPr>
+        <w:drawing>
+          <wp:inline distT="0" distB="0" distL="0" distR="0" wp14:anchorId="33672792" wp14:editId="6D21859A">
+            <wp:extent cx="6645910" cy="3545840"/>
+            <wp:effectExtent l="0" t="0" r="2540" b="0"/>
+            <wp:docPr id="1034659159" name="Picture 3" descr="A screenshot of a computer&#10;&#10;Description automatically generated"/>
+            <wp:cNvGraphicFramePr>
+              <a:graphicFrameLocks xmlns:a="http://schemas.openxmlformats.org/drawingml/2006/main" noChangeAspect="1"/>
+            </wp:cNvGraphicFramePr>
+            <a:graphic xmlns:a="http://schemas.openxmlformats.org/drawingml/2006/main">
+              <a:graphicData uri="http://schemas.openxmlformats.org/drawingml/2006/picture">
+                <pic:pic xmlns:pic="http://schemas.openxmlformats.org/drawingml/2006/picture">
+                  <pic:nvPicPr>
+                    <pic:cNvPr id="1034659159" name="Picture 3" descr="A screenshot of a computer&#10;&#10;Description automatically generated"/>
+                    <pic:cNvPicPr>
+                      <a:picLocks noChangeAspect="1" noChangeArrowheads="1"/>
+                    </pic:cNvPicPr>
+                  </pic:nvPicPr>
+                  <pic:blipFill>
+                    <a:blip r:embed="rId19" cstate="print">
+                      <a:extLst>
+                        <a:ext uri="{28A0092B-C50C-407E-A947-70E740481C1C}">
+                          <a14:useLocalDpi xmlns:a14="http://schemas.microsoft.com/office/drawing/2010/main" val="0"/>
+                        </a:ext>
+                      </a:extLst>
+                    </a:blip>
+                    <a:srcRect/>
+                    <a:stretch>
+                      <a:fillRect/>
+                    </a:stretch>
+                  </pic:blipFill>
+                  <pic:spPr bwMode="auto">
+                    <a:xfrm>
+                      <a:off x="0" y="0"/>
+                      <a:ext cx="6645910" cy="3545840"/>
+                    </a:xfrm>
+                    <a:prstGeom prst="rect">
+                      <a:avLst/>
+                    </a:prstGeom>
+                    <a:noFill/>
+                    <a:ln>
+                      <a:noFill/>
+                    </a:ln>
+                  </pic:spPr>
+                </pic:pic>
+              </a:graphicData>
+            </a:graphic>
+          </wp:inline>
+        </w:drawing>
+      </w:r>
+    </w:p>
+    <w:p>
+      <w:r>
+        <w:t>The user can also add their own keyword into the textbox to further refine the search alongside the 5 predefined categories.</w:t>
+      </w:r>
+    </w:p>
+    <w:p>
+      <w:r>
+        <w:rPr>
+          <w:noProof/>
+        </w:rPr>
+        <w:drawing>
+          <wp:inline distT="0" distB="0" distL="0" distR="0" wp14:anchorId="4903921A" wp14:editId="773823C6">
+            <wp:extent cx="6645910" cy="1496060"/>
+            <wp:effectExtent l="0" t="0" r="2540" b="8890"/>
+            <wp:docPr id="1068427313" name="Picture 4"/>
+            <wp:cNvGraphicFramePr>
+              <a:graphicFrameLocks xmlns:a="http://schemas.openxmlformats.org/drawingml/2006/main" noChangeAspect="1"/>
+            </wp:cNvGraphicFramePr>
+            <a:graphic xmlns:a="http://schemas.openxmlformats.org/drawingml/2006/main">
+              <a:graphicData uri="http://schemas.openxmlformats.org/drawingml/2006/picture">
+                <pic:pic xmlns:pic="http://schemas.openxmlformats.org/drawingml/2006/picture">
+                  <pic:nvPicPr>
+                    <pic:cNvPr id="0" name="Picture 7"/>
+                    <pic:cNvPicPr>
+                      <a:picLocks noChangeAspect="1" noChangeArrowheads="1"/>
+                    </pic:cNvPicPr>
+                  </pic:nvPicPr>
+                  <pic:blipFill>
+                    <a:blip r:embed="rId20" cstate="print">
+                      <a:extLst>
+                        <a:ext uri="{28A0092B-C50C-407E-A947-70E740481C1C}">
+                          <a14:useLocalDpi xmlns:a14="http://schemas.microsoft.com/office/drawing/2010/main" val="0"/>
+                        </a:ext>
+                      </a:extLst>
+                    </a:blip>
+                    <a:srcRect/>
+                    <a:stretch>
+                      <a:fillRect/>
+                    </a:stretch>
+                  </pic:blipFill>
+                  <pic:spPr bwMode="auto">
+                    <a:xfrm>
+                      <a:off x="0" y="0"/>
+                      <a:ext cx="6645910" cy="1496060"/>
+                    </a:xfrm>
+                    <a:prstGeom prst="rect">
+                      <a:avLst/>
+                    </a:prstGeom>
+                    <a:noFill/>
+                    <a:ln>
+                      <a:noFill/>
+                    </a:ln>
+                  </pic:spPr>
+                </pic:pic>
+              </a:graphicData>
+            </a:graphic>
+          </wp:inline>
+        </w:drawing>
+      </w:r>
+    </w:p>
     <w:p>
       <w:pPr>
         <w:pStyle w:val="Heading1"/>
@@ -863,6 +1460,7 @@
       </w:pPr>
       <w:bookmarkStart w:id="3" w:name="_Toc146882491"/>
       <w:r>
+        <w:lastRenderedPageBreak/>
         <w:t>Suburb Specific Information</w:t>
       </w:r>
       <w:bookmarkEnd w:id="3"/>
@@ -881,6 +1479,9 @@
         <w:jc w:val="center"/>
       </w:pPr>
       <w:r>
+        <w:rPr>
+          <w:noProof/>
+        </w:rPr>
         <w:drawing>
           <wp:inline distT="0" distB="0" distL="0" distR="0" wp14:anchorId="7774FDAA" wp14:editId="180914C4">
             <wp:extent cx="3510951" cy="3192085"/>
@@ -897,7 +1498,7 @@
                     <pic:cNvPicPr/>
                   </pic:nvPicPr>
                   <pic:blipFill>
-                    <a:blip r:embed="rId12"/>
+                    <a:blip r:embed="rId21"/>
                     <a:stretch>
                       <a:fillRect/>
                     </a:stretch>
@@ -923,19 +1524,7 @@
         <w:spacing w:after="120"/>
       </w:pPr>
       <w:r>
-        <w:t xml:space="preserve">To display the data, the user must select the </w:t>
-      </w:r>
-      <w:r>
-        <w:t>property type and room type</w:t>
-      </w:r>
-      <w:r>
-        <w:t xml:space="preserve"> of their choice</w:t>
-      </w:r>
-      <w:r>
-        <w:t xml:space="preserve"> from the relevant dropdown menu</w:t>
-      </w:r>
-      <w:r>
-        <w:t xml:space="preserve">. Both fields must be selected to display the data. Once selected, click the search button and the data will appear. </w:t>
+        <w:t xml:space="preserve">To display the data, the user must select the property type and room type of their choice from the relevant dropdown menu. Both fields must be selected to display the data. Once selected, click the search button and the data will appear. </w:t>
       </w:r>
     </w:p>
     <w:p>
@@ -944,6 +1533,9 @@
         <w:jc w:val="center"/>
       </w:pPr>
       <w:r>
+        <w:rPr>
+          <w:noProof/>
+        </w:rPr>
         <w:drawing>
           <wp:inline distT="0" distB="0" distL="0" distR="0" wp14:anchorId="229D35E4" wp14:editId="5941B7FE">
             <wp:extent cx="3528203" cy="3214355"/>
@@ -960,7 +1552,7 @@
                     <pic:cNvPicPr/>
                   </pic:nvPicPr>
                   <pic:blipFill>
-                    <a:blip r:embed="rId13"/>
+                    <a:blip r:embed="rId22"/>
                     <a:stretch>
                       <a:fillRect/>
                     </a:stretch>
@@ -993,28 +1585,7 @@
         <w:t xml:space="preserve"> </w:t>
       </w:r>
       <w:r>
-        <w:t xml:space="preserve">To change the </w:t>
-      </w:r>
-      <w:r>
-        <w:t>data display</w:t>
-      </w:r>
-      <w:r>
-        <w:t xml:space="preserve">, </w:t>
-      </w:r>
-      <w:r>
-        <w:t xml:space="preserve">the user can </w:t>
-      </w:r>
-      <w:r>
-        <w:t xml:space="preserve">change </w:t>
-      </w:r>
-      <w:r>
-        <w:t>one</w:t>
-      </w:r>
-      <w:r>
-        <w:t xml:space="preserve"> or </w:t>
-      </w:r>
-      <w:r>
-        <w:t>both</w:t>
+        <w:t>To change the data display, the user can change one or both</w:t>
       </w:r>
       <w:r>
         <w:t xml:space="preserve"> filters</w:t>
@@ -6508,6 +7079,18 @@
       </w:tblBorders>
     </w:tblPr>
   </w:style>
+  <w:style w:type="character" w:styleId="UnresolvedMention">
+    <w:name w:val="Unresolved Mention"/>
+    <w:basedOn w:val="DefaultParagraphFont"/>
+    <w:uiPriority w:val="99"/>
+    <w:semiHidden/>
+    <w:unhideWhenUsed/>
+    <w:rsid w:val="00445E31"/>
+    <w:rPr>
+      <w:color w:val="605E5C"/>
+      <w:shd w:val="clear" w:color="auto" w:fill="E1DFDD"/>
+    </w:rPr>
+  </w:style>
 </w:styles>
 </file>
 

</xml_diff>